<commit_message>
update trc sai con sua
</commit_message>
<xml_diff>
--- a/main/src/main/resources/templates/don_xin_di_nuoc_ngoai.docx
+++ b/main/src/main/resources/templates/don_xin_di_nuoc_ngoai.docx
@@ -1189,22 +1189,21 @@
           <w:sz w:val="24"/>
           <w:szCs w:val="24"/>
         </w:rPr>
-        <w:t>{contract}</w:t>
-      </w:r>
-      <w:r>
-        <w:rPr>
-          <w:sz w:val="24"/>
-          <w:szCs w:val="24"/>
-          <w:lang w:val="vi-VN"/>
-        </w:rPr>
-        <w:t xml:space="preserve">  </w:t>
-      </w:r>
-      <w:r>
-        <w:rPr>
-          <w:sz w:val="24"/>
-          <w:szCs w:val="24"/>
-        </w:rPr>
-        <w:t>{official}</w:t>
+        <w:t>{</w:t>
+      </w:r>
+      <w:r>
+        <w:rPr>
+          <w:sz w:val="24"/>
+          <w:szCs w:val="24"/>
+        </w:rPr>
+        <w:t>employee</w:t>
+      </w:r>
+      <w:r>
+        <w:rPr>
+          <w:sz w:val="24"/>
+          <w:szCs w:val="24"/>
+        </w:rPr>
+        <w:t>}</w:t>
       </w:r>
       <w:r>
         <w:rPr>
@@ -1422,8 +1421,6 @@
         </w:rPr>
         <w:t>name</w:t>
       </w:r>
-      <w:bookmarkStart w:id="0" w:name="_GoBack"/>
-      <w:bookmarkEnd w:id="0"/>
       <w:r>
         <w:rPr>
           <w:sz w:val="24"/>
@@ -2954,7 +2951,16 @@
           <w:sz w:val="24"/>
           <w:szCs w:val="24"/>
         </w:rPr>
-        <w:t>{rest_ count}</w:t>
+        <w:t>{rest_</w:t>
+      </w:r>
+      <w:bookmarkStart w:id="0" w:name="_GoBack"/>
+      <w:bookmarkEnd w:id="0"/>
+      <w:r>
+        <w:rPr>
+          <w:sz w:val="24"/>
+          <w:szCs w:val="24"/>
+        </w:rPr>
+        <w:t>count}</w:t>
       </w:r>
       <w:r>
         <w:rPr>
@@ -8138,7 +8144,7 @@
 </file>
 
 <file path=customXml/itemProps1.xml><?xml version="1.0" encoding="utf-8"?>
-<ds:datastoreItem xmlns:ds="http://schemas.openxmlformats.org/officeDocument/2006/customXml" ds:itemID="{DACCD9A2-6C07-4271-9D02-3949D63E1FD5}">
+<ds:datastoreItem xmlns:ds="http://schemas.openxmlformats.org/officeDocument/2006/customXml" ds:itemID="{6D2B4F9F-44C3-4A8D-8343-83CDC969D67B}">
   <ds:schemaRefs>
     <ds:schemaRef ds:uri="http://schemas.openxmlformats.org/officeDocument/2006/bibliography"/>
   </ds:schemaRefs>

</xml_diff>